<commit_message>
carbon footprint database updated
</commit_message>
<xml_diff>
--- a/Research/How_Bad_Are_Bananas/Carbon_Footprint_Database.docx
+++ b/Research/How_Bad_Are_Bananas/Carbon_Footprint_Database.docx
@@ -258,7 +258,21 @@
           <w:rFonts w:ascii="Times New Roman" w:hAnsi="Times New Roman" w:cs="Times New Roman"/>
           <w:sz w:val="24"/>
         </w:rPr>
-        <w:t xml:space="preserve"> As a result, the program can be made interactive through the use of a prompt, or even better, a graphic user interface (GUI).</w:t>
+        <w:t xml:space="preserve"> As a result, the program can be made interactive through the</w:t>
+      </w:r>
+      <w:r>
+        <w:rPr>
+          <w:rFonts w:ascii="Times New Roman" w:hAnsi="Times New Roman" w:cs="Times New Roman"/>
+          <w:sz w:val="24"/>
+        </w:rPr>
+        <w:t xml:space="preserve"> use of an interactive prompt</w:t>
+      </w:r>
+      <w:r>
+        <w:rPr>
+          <w:rFonts w:ascii="Times New Roman" w:hAnsi="Times New Roman" w:cs="Times New Roman"/>
+          <w:sz w:val="24"/>
+        </w:rPr>
+        <w:t>.</w:t>
       </w:r>
     </w:p>
     <w:p>
@@ -302,6 +316,42 @@
           <w:rFonts w:ascii="Times New Roman" w:hAnsi="Times New Roman" w:cs="Times New Roman"/>
           <w:sz w:val="24"/>
         </w:rPr>
+        <w:t xml:space="preserve"> The d</w:t>
+      </w:r>
+      <w:r>
+        <w:rPr>
+          <w:rFonts w:ascii="Times New Roman" w:hAnsi="Times New Roman" w:cs="Times New Roman"/>
+          <w:sz w:val="24"/>
+        </w:rPr>
+        <w:t xml:space="preserve">atabase currently being used only holds </w:t>
+      </w:r>
+      <w:r>
+        <w:rPr>
+          <w:rFonts w:ascii="Times New Roman" w:hAnsi="Times New Roman" w:cs="Times New Roman"/>
+          <w:sz w:val="24"/>
+        </w:rPr>
+        <w:t xml:space="preserve">from the book </w:t>
+      </w:r>
+      <w:r>
+        <w:rPr>
+          <w:rFonts w:ascii="Times New Roman" w:hAnsi="Times New Roman" w:cs="Times New Roman"/>
+          <w:i/>
+          <w:sz w:val="24"/>
+        </w:rPr>
+        <w:t>How Bad Are Bananas</w:t>
+      </w:r>
+      <w:r>
+        <w:rPr>
+          <w:rFonts w:ascii="Times New Roman" w:hAnsi="Times New Roman" w:cs="Times New Roman"/>
+          <w:sz w:val="24"/>
+        </w:rPr>
+        <w:t>.</w:t>
+      </w:r>
+      <w:r>
+        <w:rPr>
+          <w:rFonts w:ascii="Times New Roman" w:hAnsi="Times New Roman" w:cs="Times New Roman"/>
+          <w:sz w:val="24"/>
+        </w:rPr>
         <w:t xml:space="preserve"> From there, </w:t>
       </w:r>
       <w:r>
@@ -309,10 +359,124 @@
           <w:rFonts w:ascii="Times New Roman" w:hAnsi="Times New Roman" w:cs="Times New Roman"/>
           <w:sz w:val="24"/>
         </w:rPr>
-        <w:t>the program should give the user a selection of items to choose from that they wish to see the carbon footprint of.</w:t>
+        <w:t>the program prompts</w:t>
+      </w:r>
+      <w:r>
+        <w:rPr>
+          <w:rFonts w:ascii="Times New Roman" w:hAnsi="Times New Roman" w:cs="Times New Roman"/>
+          <w:sz w:val="24"/>
+        </w:rPr>
+        <w:t xml:space="preserve"> the user a selection of items to choose from that they wish to see the carbon footprint of.</w:t>
+      </w:r>
+      <w:r>
+        <w:rPr>
+          <w:rFonts w:ascii="Times New Roman" w:hAnsi="Times New Roman" w:cs="Times New Roman"/>
+          <w:sz w:val="24"/>
+        </w:rPr>
+        <w:t xml:space="preserve"> The selected item will be graphed</w:t>
+      </w:r>
+      <w:r>
+        <w:rPr>
+          <w:rFonts w:ascii="Times New Roman" w:hAnsi="Times New Roman" w:cs="Times New Roman"/>
+          <w:sz w:val="24"/>
+        </w:rPr>
+        <w:t xml:space="preserve"> and their carbon footprint displayed.</w:t>
+      </w:r>
+      <w:r>
+        <w:rPr>
+          <w:rFonts w:ascii="Times New Roman" w:hAnsi="Times New Roman" w:cs="Times New Roman"/>
+          <w:sz w:val="24"/>
+        </w:rPr>
+        <w:t xml:space="preserve"> The program keeps prompting the user until they make the decision to exit by typing in “p”, then hitting enter.</w:t>
+      </w:r>
+      <w:r>
+        <w:rPr>
+          <w:rFonts w:ascii="Times New Roman" w:hAnsi="Times New Roman" w:cs="Times New Roman"/>
+          <w:sz w:val="24"/>
+        </w:rPr>
+        <w:t xml:space="preserve"> </w:t>
+      </w:r>
+      <w:r>
+        <w:rPr>
+          <w:rFonts w:ascii="Times New Roman" w:hAnsi="Times New Roman" w:cs="Times New Roman"/>
+          <w:sz w:val="24"/>
+        </w:rPr>
+        <w:t>In addition, a</w:t>
+      </w:r>
+      <w:r>
+        <w:rPr>
+          <w:rFonts w:ascii="Times New Roman" w:hAnsi="Times New Roman" w:cs="Times New Roman"/>
+          <w:sz w:val="24"/>
+        </w:rPr>
+        <w:t>ny invalid commands into the prompt will be ignored.</w:t>
+      </w:r>
+    </w:p>
+    <w:p>
+      <w:pPr>
+        <w:spacing w:line="480" w:lineRule="auto"/>
+        <w:rPr>
+          <w:rFonts w:ascii="Times New Roman" w:hAnsi="Times New Roman" w:cs="Times New Roman"/>
+          <w:sz w:val="24"/>
+        </w:rPr>
+      </w:pPr>
+      <w:r>
+        <w:rPr>
+          <w:rFonts w:ascii="Times New Roman" w:hAnsi="Times New Roman" w:cs="Times New Roman"/>
+          <w:sz w:val="24"/>
+        </w:rPr>
+        <w:tab/>
+      </w:r>
+      <w:r>
+        <w:rPr>
+          <w:rFonts w:ascii="Times New Roman" w:hAnsi="Times New Roman" w:cs="Times New Roman"/>
+          <w:sz w:val="24"/>
+        </w:rPr>
+        <w:t>Overall, t</w:t>
       </w:r>
       <w:bookmarkStart w:id="0" w:name="_GoBack"/>
       <w:bookmarkEnd w:id="0"/>
+      <w:r>
+        <w:rPr>
+          <w:rFonts w:ascii="Times New Roman" w:hAnsi="Times New Roman" w:cs="Times New Roman"/>
+          <w:sz w:val="24"/>
+        </w:rPr>
+        <w:t>his program will allow users to see the carbon footprints and carbon paths of several different items and processes side by side, allowing for data comparisons.</w:t>
+      </w:r>
+      <w:r>
+        <w:rPr>
+          <w:rFonts w:ascii="Times New Roman" w:hAnsi="Times New Roman" w:cs="Times New Roman"/>
+          <w:sz w:val="24"/>
+        </w:rPr>
+        <w:t xml:space="preserve"> Hopefully, this will better inform users of carbon</w:t>
+      </w:r>
+      <w:r>
+        <w:rPr>
+          <w:rFonts w:ascii="Times New Roman" w:hAnsi="Times New Roman" w:cs="Times New Roman"/>
+          <w:sz w:val="24"/>
+        </w:rPr>
+        <w:t xml:space="preserve"> </w:t>
+      </w:r>
+      <w:r>
+        <w:rPr>
+          <w:rFonts w:ascii="Times New Roman" w:hAnsi="Times New Roman" w:cs="Times New Roman"/>
+          <w:sz w:val="24"/>
+        </w:rPr>
+        <w:t xml:space="preserve">footprints and the indirect impacts </w:t>
+      </w:r>
+      <w:r>
+        <w:rPr>
+          <w:rFonts w:ascii="Times New Roman" w:hAnsi="Times New Roman" w:cs="Times New Roman"/>
+          <w:sz w:val="24"/>
+        </w:rPr>
+        <w:t xml:space="preserve">on the environment </w:t>
+      </w:r>
+      <w:r>
+        <w:rPr>
+          <w:rFonts w:ascii="Times New Roman" w:hAnsi="Times New Roman" w:cs="Times New Roman"/>
+          <w:sz w:val="24"/>
+        </w:rPr>
+        <w:t>that are hardly thought of.</w:t>
+      </w:r>
     </w:p>
     <w:sectPr>
       <w:pgSz w:w="12240" w:h="15840"/>

</xml_diff>